<commit_message>
added zeroto100 py file
</commit_message>
<xml_diff>
--- a/Intro to Python User Stores Practice.docx
+++ b/Intro to Python User Stores Practice.docx
@@ -17,7 +17,15 @@
         </w:numPr>
       </w:pPr>
       <w:r>
-        <w:t>Write a function that takes in a list of programming languages and prompts the user for their favorite programming language. If the user’s favorite programming language exists in the list, return it and print the returned result to the console.</w:t>
+        <w:t xml:space="preserve">Write a function that takes in a list of programming languages and prompts the user for their favorite programming language. If the user’s favorite programming language exists in the list, return </w:t>
+      </w:r>
+      <w:proofErr w:type="gramStart"/>
+      <w:r>
+        <w:t>it</w:t>
+      </w:r>
+      <w:proofErr w:type="gramEnd"/>
+      <w:r>
+        <w:t xml:space="preserve"> and print the returned result to the console.</w:t>
       </w:r>
     </w:p>
     <w:p>
@@ -45,8 +53,13 @@
         </w:numPr>
       </w:pPr>
       <w:r>
-        <w:t>Create a list with default values/variables</w:t>
-      </w:r>
+        <w:t>Create a list with default values/</w:t>
+      </w:r>
+      <w:proofErr w:type="gramStart"/>
+      <w:r>
+        <w:t>variables</w:t>
+      </w:r>
+      <w:proofErr w:type="gramEnd"/>
     </w:p>
     <w:p>
       <w:pPr>
@@ -57,7 +70,15 @@
         </w:numPr>
       </w:pPr>
       <w:r>
-        <w:t>Ask user for input – which is their favorite (but don’t show list)</w:t>
+        <w:t xml:space="preserve">Ask user for input – which is their favorite (but </w:t>
+      </w:r>
+      <w:proofErr w:type="gramStart"/>
+      <w:r>
+        <w:t>don’t</w:t>
+      </w:r>
+      <w:proofErr w:type="gramEnd"/>
+      <w:r>
+        <w:t xml:space="preserve"> show list)</w:t>
       </w:r>
     </w:p>
     <w:p>
@@ -69,8 +90,13 @@
         </w:numPr>
       </w:pPr>
       <w:r>
-        <w:t>Check user input against default list</w:t>
-      </w:r>
+        <w:t xml:space="preserve">Check user input against default </w:t>
+      </w:r>
+      <w:proofErr w:type="gramStart"/>
+      <w:r>
+        <w:t>list</w:t>
+      </w:r>
+      <w:proofErr w:type="gramEnd"/>
     </w:p>
     <w:p>
       <w:pPr>
@@ -96,8 +122,13 @@
         <w:t xml:space="preserve">If no match, </w:t>
       </w:r>
       <w:r>
-        <w:t>don’t print</w:t>
-      </w:r>
+        <w:t xml:space="preserve">don’t </w:t>
+      </w:r>
+      <w:proofErr w:type="gramStart"/>
+      <w:r>
+        <w:t>print</w:t>
+      </w:r>
+      <w:proofErr w:type="gramEnd"/>
     </w:p>
     <w:p>
       <w:pPr>
@@ -108,7 +139,15 @@
         </w:numPr>
       </w:pPr>
       <w:r>
-        <w:t>Write a function that takes in a minimum number and maximum number, and return a random number between the minimum and maximum range.</w:t>
+        <w:t xml:space="preserve">Write a function that takes in a minimum number and maximum </w:t>
+      </w:r>
+      <w:proofErr w:type="gramStart"/>
+      <w:r>
+        <w:t>number, and</w:t>
+      </w:r>
+      <w:proofErr w:type="gramEnd"/>
+      <w:r>
+        <w:t xml:space="preserve"> return a random number between the minimum and maximum range.</w:t>
       </w:r>
     </w:p>
     <w:p>
@@ -139,8 +178,13 @@
         <w:t xml:space="preserve">Get user input for </w:t>
       </w:r>
       <w:r>
-        <w:t>two numbers</w:t>
-      </w:r>
+        <w:t xml:space="preserve">two </w:t>
+      </w:r>
+      <w:proofErr w:type="gramStart"/>
+      <w:r>
+        <w:t>numbers</w:t>
+      </w:r>
+      <w:proofErr w:type="gramEnd"/>
     </w:p>
     <w:p>
       <w:pPr>
@@ -151,8 +195,13 @@
         </w:numPr>
       </w:pPr>
       <w:r>
-        <w:t>Convert to real numbers</w:t>
-      </w:r>
+        <w:t xml:space="preserve">Convert to real </w:t>
+      </w:r>
+      <w:proofErr w:type="gramStart"/>
+      <w:r>
+        <w:t>numbers</w:t>
+      </w:r>
+      <w:proofErr w:type="gramEnd"/>
     </w:p>
     <w:p>
       <w:pPr>
@@ -166,8 +215,13 @@
         <w:t xml:space="preserve">Make sure second </w:t>
       </w:r>
       <w:r>
-        <w:t>number is higher than first</w:t>
-      </w:r>
+        <w:t xml:space="preserve">number is higher than </w:t>
+      </w:r>
+      <w:proofErr w:type="gramStart"/>
+      <w:r>
+        <w:t>first</w:t>
+      </w:r>
+      <w:proofErr w:type="gramEnd"/>
     </w:p>
     <w:p>
       <w:pPr>
@@ -190,8 +244,13 @@
         </w:numPr>
       </w:pPr>
       <w:r>
-        <w:t>Take numbers and get a random number between the range of both numbers</w:t>
-      </w:r>
+        <w:t xml:space="preserve">Take numbers and get a random number between the range of both </w:t>
+      </w:r>
+      <w:proofErr w:type="gramStart"/>
+      <w:r>
+        <w:t>numbers</w:t>
+      </w:r>
+      <w:proofErr w:type="gramEnd"/>
     </w:p>
     <w:p>
       <w:pPr>
@@ -202,7 +261,15 @@
         </w:numPr>
       </w:pPr>
       <w:r>
-        <w:t xml:space="preserve">Return random number </w:t>
+        <w:t xml:space="preserve">Return random </w:t>
+      </w:r>
+      <w:proofErr w:type="gramStart"/>
+      <w:r>
+        <w:t>number</w:t>
+      </w:r>
+      <w:proofErr w:type="gramEnd"/>
+      <w:r>
+        <w:t xml:space="preserve"> </w:t>
       </w:r>
     </w:p>
     <w:p>
@@ -214,7 +281,17 @@
         </w:numPr>
       </w:pPr>
       <w:r>
-        <w:t xml:space="preserve">Write a function that takes in a word and return the reversal of that word. a. Example: “packers” will be returned as “srekcap” </w:t>
+        <w:t>Write a function that takes in a word and return the reversal of that word. a. Example: “packers” will be returned as “</w:t>
+      </w:r>
+      <w:proofErr w:type="spellStart"/>
+      <w:proofErr w:type="gramStart"/>
+      <w:r>
+        <w:t>srekcap</w:t>
+      </w:r>
+      <w:proofErr w:type="spellEnd"/>
+      <w:proofErr w:type="gramEnd"/>
+      <w:r>
+        <w:t xml:space="preserve">” </w:t>
       </w:r>
     </w:p>
     <w:p>
@@ -242,8 +319,13 @@
         </w:numPr>
       </w:pPr>
       <w:r>
-        <w:t>Get word from user</w:t>
-      </w:r>
+        <w:t xml:space="preserve">Get word from </w:t>
+      </w:r>
+      <w:proofErr w:type="gramStart"/>
+      <w:r>
+        <w:t>user</w:t>
+      </w:r>
+      <w:proofErr w:type="gramEnd"/>
     </w:p>
     <w:p>
       <w:pPr>
@@ -254,8 +336,13 @@
         </w:numPr>
       </w:pPr>
       <w:r>
-        <w:t>Take word and get individual characters</w:t>
-      </w:r>
+        <w:t xml:space="preserve">Take word and get individual </w:t>
+      </w:r>
+      <w:proofErr w:type="gramStart"/>
+      <w:r>
+        <w:t>characters</w:t>
+      </w:r>
+      <w:proofErr w:type="gramEnd"/>
     </w:p>
     <w:p>
       <w:pPr>
@@ -266,8 +353,13 @@
         </w:numPr>
       </w:pPr>
       <w:r>
-        <w:t>Put characters in reverse order into a new variable</w:t>
-      </w:r>
+        <w:t xml:space="preserve">Put characters in reverse order into a new </w:t>
+      </w:r>
+      <w:proofErr w:type="gramStart"/>
+      <w:r>
+        <w:t>variable</w:t>
+      </w:r>
+      <w:proofErr w:type="gramEnd"/>
     </w:p>
     <w:p>
       <w:pPr>
@@ -278,8 +370,175 @@
         </w:numPr>
       </w:pPr>
       <w:r>
-        <w:t>Print new variable out</w:t>
-      </w:r>
+        <w:t xml:space="preserve">Print new variable </w:t>
+      </w:r>
+      <w:proofErr w:type="gramStart"/>
+      <w:r>
+        <w:t>out</w:t>
+      </w:r>
+      <w:proofErr w:type="gramEnd"/>
+    </w:p>
+    <w:p>
+      <w:pPr>
+        <w:pStyle w:val="ListParagraph"/>
+      </w:pPr>
+    </w:p>
+    <w:p>
+      <w:pPr>
+        <w:pStyle w:val="ListParagraph"/>
+        <w:numPr>
+          <w:ilvl w:val="0"/>
+          <w:numId w:val="1"/>
+        </w:numPr>
+      </w:pPr>
+      <w:r>
+        <w:t>Write a function that prints every number from 100 to 1 (descending).</w:t>
+      </w:r>
+    </w:p>
+    <w:p>
+      <w:pPr>
+        <w:pStyle w:val="ListParagraph"/>
+        <w:numPr>
+          <w:ilvl w:val="1"/>
+          <w:numId w:val="1"/>
+        </w:numPr>
+      </w:pPr>
+      <w:r>
+        <w:t xml:space="preserve">If the number is divisible by 4, print “Banana” instead of the </w:t>
+      </w:r>
+      <w:proofErr w:type="gramStart"/>
+      <w:r>
+        <w:t>number</w:t>
+      </w:r>
+      <w:proofErr w:type="gramEnd"/>
+      <w:r>
+        <w:t xml:space="preserve"> </w:t>
+      </w:r>
+    </w:p>
+    <w:p>
+      <w:pPr>
+        <w:pStyle w:val="ListParagraph"/>
+        <w:numPr>
+          <w:ilvl w:val="1"/>
+          <w:numId w:val="1"/>
+        </w:numPr>
+      </w:pPr>
+      <w:r>
+        <w:t xml:space="preserve">If the number is divisible by 7, print “Flamingo” instead of the </w:t>
+      </w:r>
+      <w:proofErr w:type="gramStart"/>
+      <w:r>
+        <w:t>number</w:t>
+      </w:r>
+      <w:proofErr w:type="gramEnd"/>
+      <w:r>
+        <w:t xml:space="preserve"> </w:t>
+      </w:r>
+    </w:p>
+    <w:p>
+      <w:pPr>
+        <w:pStyle w:val="ListParagraph"/>
+        <w:numPr>
+          <w:ilvl w:val="1"/>
+          <w:numId w:val="1"/>
+        </w:numPr>
+      </w:pPr>
+      <w:r>
+        <w:t xml:space="preserve">If the number is divisible by 4 and 7, print “Flamingo -Banana!” </w:t>
+      </w:r>
+    </w:p>
+    <w:p>
+      <w:pPr>
+        <w:pStyle w:val="ListParagraph"/>
+        <w:numPr>
+          <w:ilvl w:val="1"/>
+          <w:numId w:val="1"/>
+        </w:numPr>
+      </w:pPr>
+      <w:r>
+        <w:rPr>
+          <w:b/>
+          <w:bCs/>
+        </w:rPr>
+        <w:t>Algorithm</w:t>
+      </w:r>
+    </w:p>
+    <w:p>
+      <w:pPr>
+        <w:pStyle w:val="ListParagraph"/>
+        <w:numPr>
+          <w:ilvl w:val="2"/>
+          <w:numId w:val="1"/>
+        </w:numPr>
+      </w:pPr>
+      <w:r>
+        <w:t xml:space="preserve">create two variables </w:t>
+      </w:r>
+      <w:r>
+        <w:t xml:space="preserve">using 1 and 100 as int </w:t>
+      </w:r>
+      <w:proofErr w:type="gramStart"/>
+      <w:r>
+        <w:t>values</w:t>
+      </w:r>
+      <w:proofErr w:type="gramEnd"/>
+    </w:p>
+    <w:p>
+      <w:pPr>
+        <w:pStyle w:val="ListParagraph"/>
+        <w:numPr>
+          <w:ilvl w:val="2"/>
+          <w:numId w:val="1"/>
+        </w:numPr>
+      </w:pPr>
+      <w:r>
+        <w:t>loop through</w:t>
+      </w:r>
+      <w:r>
+        <w:t xml:space="preserve"> and print all </w:t>
+      </w:r>
+      <w:proofErr w:type="gramStart"/>
+      <w:r>
+        <w:t>number</w:t>
+      </w:r>
+      <w:proofErr w:type="gramEnd"/>
+    </w:p>
+    <w:p>
+      <w:pPr>
+        <w:pStyle w:val="ListParagraph"/>
+        <w:numPr>
+          <w:ilvl w:val="3"/>
+          <w:numId w:val="1"/>
+        </w:numPr>
+      </w:pPr>
+      <w:r>
+        <w:t xml:space="preserve">check for values that are divisible by 4, 7, or </w:t>
+      </w:r>
+      <w:proofErr w:type="gramStart"/>
+      <w:r>
+        <w:t>both</w:t>
+      </w:r>
+      <w:proofErr w:type="gramEnd"/>
+    </w:p>
+    <w:p>
+      <w:pPr>
+        <w:pStyle w:val="ListParagraph"/>
+        <w:numPr>
+          <w:ilvl w:val="4"/>
+          <w:numId w:val="1"/>
+        </w:numPr>
+      </w:pPr>
+      <w:r>
+        <w:t xml:space="preserve">print </w:t>
+      </w:r>
+      <w:r>
+        <w:t xml:space="preserve">appropriate </w:t>
+      </w:r>
+      <w:proofErr w:type="gramStart"/>
+      <w:r>
+        <w:t>result</w:t>
+      </w:r>
+      <w:proofErr w:type="gramEnd"/>
     </w:p>
     <w:p>
       <w:pPr>

</xml_diff>

<commit_message>
made all py files functions
</commit_message>
<xml_diff>
--- a/Intro to Python User Stores Practice.docx
+++ b/Intro to Python User Stores Practice.docx
@@ -15,16 +15,28 @@
           <w:ilvl w:val="0"/>
           <w:numId w:val="1"/>
         </w:numPr>
-      </w:pPr>
-      <w:r>
+        <w:rPr>
+          <w:highlight w:val="green"/>
+        </w:rPr>
+      </w:pPr>
+      <w:r>
+        <w:rPr>
+          <w:highlight w:val="green"/>
+        </w:rPr>
         <w:t xml:space="preserve">Write a function that takes in a list of programming languages and prompts the user for their favorite programming language. If the user’s favorite programming language exists in the list, return </w:t>
       </w:r>
       <w:proofErr w:type="gramStart"/>
       <w:r>
+        <w:rPr>
+          <w:highlight w:val="green"/>
+        </w:rPr>
         <w:t>it</w:t>
       </w:r>
       <w:proofErr w:type="gramEnd"/>
       <w:r>
+        <w:rPr>
+          <w:highlight w:val="green"/>
+        </w:rPr>
         <w:t xml:space="preserve"> and print the returned result to the console.</w:t>
       </w:r>
     </w:p>
@@ -137,16 +149,28 @@
           <w:ilvl w:val="0"/>
           <w:numId w:val="1"/>
         </w:numPr>
-      </w:pPr>
-      <w:r>
+        <w:rPr>
+          <w:highlight w:val="green"/>
+        </w:rPr>
+      </w:pPr>
+      <w:r>
+        <w:rPr>
+          <w:highlight w:val="green"/>
+        </w:rPr>
         <w:t xml:space="preserve">Write a function that takes in a minimum number and maximum </w:t>
       </w:r>
       <w:proofErr w:type="gramStart"/>
       <w:r>
+        <w:rPr>
+          <w:highlight w:val="green"/>
+        </w:rPr>
         <w:t>number, and</w:t>
       </w:r>
       <w:proofErr w:type="gramEnd"/>
       <w:r>
+        <w:rPr>
+          <w:highlight w:val="green"/>
+        </w:rPr>
         <w:t xml:space="preserve"> return a random number between the minimum and maximum range.</w:t>
       </w:r>
     </w:p>
@@ -279,18 +303,30 @@
           <w:ilvl w:val="0"/>
           <w:numId w:val="1"/>
         </w:numPr>
-      </w:pPr>
-      <w:r>
+        <w:rPr>
+          <w:highlight w:val="green"/>
+        </w:rPr>
+      </w:pPr>
+      <w:r>
+        <w:rPr>
+          <w:highlight w:val="green"/>
+        </w:rPr>
         <w:t>Write a function that takes in a word and return the reversal of that word. a. Example: “packers” will be returned as “</w:t>
       </w:r>
       <w:proofErr w:type="spellStart"/>
       <w:proofErr w:type="gramStart"/>
       <w:r>
+        <w:rPr>
+          <w:highlight w:val="green"/>
+        </w:rPr>
         <w:t>srekcap</w:t>
       </w:r>
       <w:proofErr w:type="spellEnd"/>
       <w:proofErr w:type="gramEnd"/>
       <w:r>
+        <w:rPr>
+          <w:highlight w:val="green"/>
+        </w:rPr>
         <w:t xml:space="preserve">” </w:t>
       </w:r>
     </w:p>
@@ -390,8 +426,14 @@
           <w:ilvl w:val="0"/>
           <w:numId w:val="1"/>
         </w:numPr>
-      </w:pPr>
-      <w:r>
+        <w:rPr>
+          <w:highlight w:val="green"/>
+        </w:rPr>
+      </w:pPr>
+      <w:r>
+        <w:rPr>
+          <w:highlight w:val="green"/>
+        </w:rPr>
         <w:t>Write a function that prints every number from 100 to 1 (descending).</w:t>
       </w:r>
     </w:p>
@@ -548,7 +590,61 @@
           <w:numId w:val="1"/>
         </w:numPr>
       </w:pPr>
-    </w:p>
+      <w:r>
+        <w:t xml:space="preserve">Write a function that takes in a list of numbers. Return a new list that contains only the elements that are less than 5. Print to the console the contents of the returned list. a. [1, 2, 3, 7, 8, 9, 45, 134, 43, 2, 3, 1, 6, 7, 5, 4] </w:t>
+      </w:r>
+      <w:proofErr w:type="spellStart"/>
+      <w:r>
+        <w:t>i</w:t>
+      </w:r>
+      <w:proofErr w:type="spellEnd"/>
+      <w:r>
+        <w:t xml:space="preserve">. Bonus for fun: No duplicates in the new list. </w:t>
+      </w:r>
+    </w:p>
+    <w:p>
+      <w:pPr>
+        <w:pStyle w:val="ListParagraph"/>
+        <w:numPr>
+          <w:ilvl w:val="1"/>
+          <w:numId w:val="1"/>
+        </w:numPr>
+      </w:pPr>
+      <w:r>
+        <w:rPr>
+          <w:b/>
+          <w:bCs/>
+        </w:rPr>
+        <w:t>Algorithm</w:t>
+      </w:r>
+    </w:p>
+    <w:p>
+      <w:pPr>
+        <w:pStyle w:val="ListParagraph"/>
+        <w:numPr>
+          <w:ilvl w:val="2"/>
+          <w:numId w:val="1"/>
+        </w:numPr>
+      </w:pPr>
+      <w:r>
+        <w:t xml:space="preserve">Set up list of </w:t>
+      </w:r>
+      <w:proofErr w:type="gramStart"/>
+      <w:r>
+        <w:t>numbers</w:t>
+      </w:r>
+      <w:proofErr w:type="gramEnd"/>
+    </w:p>
+    <w:p>
+      <w:pPr>
+        <w:pStyle w:val="ListParagraph"/>
+        <w:numPr>
+          <w:ilvl w:val="2"/>
+          <w:numId w:val="1"/>
+        </w:numPr>
+      </w:pPr>
+    </w:p>
+    <w:p/>
     <w:sectPr>
       <w:pgSz w:w="12240" w:h="15840"/>
       <w:pgMar w:top="1440" w:right="1440" w:bottom="1440" w:left="1440" w:header="720" w:footer="720" w:gutter="0"/>

</xml_diff>